<commit_message>
More catchup work identified 3 more missing names issues
</commit_message>
<xml_diff>
--- a/docs/Debug Template.docx
+++ b/docs/Debug Template.docx
@@ -21,11 +21,16 @@
           <w:b/>
           <w:bCs/>
         </w:rPr>
-        <w:t xml:space="preserve"> 651</w:t>
+        <w:t xml:space="preserve"> </w:t>
+      </w:r>
+      <w:r>
+        <w:rPr>
+          <w:b/>
+          <w:bCs/>
+        </w:rPr>
+        <w:t>950</w:t>
       </w:r>
     </w:p>
-    <w:p/>
-    <w:p/>
     <w:p>
       <w:r>
         <w:rPr>
@@ -36,11 +41,6 @@
       </w:r>
     </w:p>
     <w:p>
-      <w:r>
-        <w:t xml:space="preserve">   </w:t>
-      </w:r>
-    </w:p>
-    <w:p>
       <w:pPr>
         <w:rPr>
           <w:b/>
@@ -48,6 +48,28 @@
         </w:rPr>
       </w:pPr>
     </w:p>
+    <w:p>
+      <w:proofErr w:type="spellStart"/>
+      <w:r>
+        <w:rPr>
+          <w:b/>
+          <w:bCs/>
+        </w:rPr>
+        <w:t>Yaml</w:t>
+      </w:r>
+      <w:proofErr w:type="spellEnd"/>
+      <w:r>
+        <w:rPr>
+          <w:b/>
+          <w:bCs/>
+        </w:rPr>
+        <w:t xml:space="preserve"> Card</w:t>
+      </w:r>
+      <w:r>
+        <w:t xml:space="preserve">   </w:t>
+      </w:r>
+    </w:p>
+    <w:p/>
     <w:p>
       <w:pPr>
         <w:rPr>
@@ -63,14 +85,7 @@
         <w:t>CEO element</w:t>
       </w:r>
     </w:p>
-    <w:p>
-      <w:pPr>
-        <w:rPr>
-          <w:b/>
-          <w:bCs/>
-        </w:rPr>
-      </w:pPr>
-    </w:p>
+    <w:p/>
     <w:p>
       <w:pPr>
         <w:rPr>

</xml_diff>

<commit_message>
enhanced hospitasl yaml changes reflect debugs for name recognition. and the Debug template docx is simply to create a question for consideration when doing the necessary post process. Ihave also added a tracking sheet for use with the continued debugging
</commit_message>
<xml_diff>
--- a/docs/Debug Template.docx
+++ b/docs/Debug Template.docx
@@ -28,7 +28,7 @@
           <w:b/>
           <w:bCs/>
         </w:rPr>
-        <w:t>950</w:t>
+        <w:t>979</w:t>
       </w:r>
     </w:p>
     <w:p>
@@ -40,6 +40,141 @@
         <w:t>Notes</w:t>
       </w:r>
     </w:p>
+    <w:p>
+      <w:proofErr w:type="spellStart"/>
+      <w:r>
+        <w:rPr>
+          <w:b/>
+          <w:bCs/>
+        </w:rPr>
+        <w:t>Yaml</w:t>
+      </w:r>
+      <w:proofErr w:type="spellEnd"/>
+      <w:r>
+        <w:rPr>
+          <w:b/>
+          <w:bCs/>
+        </w:rPr>
+        <w:t xml:space="preserve"> Card</w:t>
+      </w:r>
+      <w:r>
+        <w:t xml:space="preserve">   </w:t>
+      </w:r>
+    </w:p>
+    <w:p>
+      <w:r>
+        <w:t>- FAC: '979'</w:t>
+      </w:r>
+    </w:p>
+    <w:p>
+      <w:r>
+        <w:t xml:space="preserve">    name: TORONTO SCARBOROUGH HEALTH NETWORK</w:t>
+      </w:r>
+    </w:p>
+    <w:p>
+      <w:r>
+        <w:t xml:space="preserve">    </w:t>
+      </w:r>
+      <w:proofErr w:type="spellStart"/>
+      <w:r>
+        <w:t>hospital_type</w:t>
+      </w:r>
+      <w:proofErr w:type="spellEnd"/>
+      <w:r>
+        <w:t>: Large Community Hospital</w:t>
+      </w:r>
+    </w:p>
+    <w:p>
+      <w:r>
+        <w:t xml:space="preserve">    url: https://www.shn.ca/about-us/hospital-leadership/</w:t>
+      </w:r>
+    </w:p>
+    <w:p>
+      <w:r>
+        <w:t xml:space="preserve">    pattern: </w:t>
+      </w:r>
+      <w:proofErr w:type="spellStart"/>
+      <w:r>
+        <w:t>div_classes</w:t>
+      </w:r>
+      <w:proofErr w:type="spellEnd"/>
+    </w:p>
+    <w:p>
+      <w:r>
+        <w:t xml:space="preserve">    </w:t>
+      </w:r>
+      <w:proofErr w:type="spellStart"/>
+      <w:r>
+        <w:t>expected_executives</w:t>
+      </w:r>
+      <w:proofErr w:type="spellEnd"/>
+      <w:r>
+        <w:t>: 14</w:t>
+      </w:r>
+    </w:p>
+    <w:p>
+      <w:r>
+        <w:t xml:space="preserve">    </w:t>
+      </w:r>
+      <w:proofErr w:type="spellStart"/>
+      <w:r>
+        <w:t>html_structure</w:t>
+      </w:r>
+      <w:proofErr w:type="spellEnd"/>
+      <w:r>
+        <w:t>:</w:t>
+      </w:r>
+    </w:p>
+    <w:p>
+      <w:r>
+        <w:t xml:space="preserve">      </w:t>
+      </w:r>
+      <w:proofErr w:type="spellStart"/>
+      <w:r>
+        <w:t>name_class</w:t>
+      </w:r>
+      <w:proofErr w:type="spellEnd"/>
+      <w:r>
+        <w:t>: staff-name</w:t>
+      </w:r>
+    </w:p>
+    <w:p>
+      <w:r>
+        <w:t xml:space="preserve">      </w:t>
+      </w:r>
+      <w:proofErr w:type="spellStart"/>
+      <w:r>
+        <w:t>title_class</w:t>
+      </w:r>
+      <w:proofErr w:type="spellEnd"/>
+      <w:r>
+        <w:t>: staff-title</w:t>
+      </w:r>
+    </w:p>
+    <w:p>
+      <w:r>
+        <w:t xml:space="preserve">      </w:t>
+      </w:r>
+      <w:proofErr w:type="spellStart"/>
+      <w:r>
+        <w:t>container_class</w:t>
+      </w:r>
+      <w:proofErr w:type="spellEnd"/>
+      <w:r>
+        <w:t>: staff-member</w:t>
+      </w:r>
+    </w:p>
+    <w:p>
+      <w:r>
+        <w:t xml:space="preserve">      notes: div class=staff-info</w:t>
+      </w:r>
+    </w:p>
+    <w:p>
+      <w:r>
+        <w:t xml:space="preserve">    status: ok</w:t>
+      </w:r>
+    </w:p>
+    <w:p/>
     <w:p>
       <w:pPr>
         <w:rPr>
@@ -47,29 +182,151 @@
           <w:bCs/>
         </w:rPr>
       </w:pPr>
-    </w:p>
-    <w:p>
-      <w:proofErr w:type="spellStart"/>
       <w:r>
         <w:rPr>
           <w:b/>
           <w:bCs/>
         </w:rPr>
-        <w:t>Yaml</w:t>
-      </w:r>
-      <w:proofErr w:type="spellEnd"/>
-      <w:r>
-        <w:rPr>
-          <w:b/>
-          <w:bCs/>
-        </w:rPr>
-        <w:t xml:space="preserve"> Card</w:t>
-      </w:r>
-      <w:r>
-        <w:t xml:space="preserve">   </w:t>
-      </w:r>
-    </w:p>
-    <w:p/>
+        <w:t>CEO element</w:t>
+      </w:r>
+    </w:p>
+    <w:p>
+      <w:r>
+        <w:t>&lt;div class="staff-info"&gt;</w:t>
+      </w:r>
+    </w:p>
+    <w:p>
+      <w:r>
+        <w:tab/>
+      </w:r>
+      <w:r>
+        <w:tab/>
+      </w:r>
+      <w:r>
+        <w:tab/>
+      </w:r>
+      <w:r>
+        <w:tab/>
+      </w:r>
+      <w:r>
+        <w:tab/>
+        <w:t>&lt;div class="info-wrapper"&gt;</w:t>
+      </w:r>
+    </w:p>
+    <w:p>
+      <w:r>
+        <w:tab/>
+      </w:r>
+      <w:r>
+        <w:tab/>
+      </w:r>
+      <w:r>
+        <w:tab/>
+      </w:r>
+      <w:r>
+        <w:tab/>
+      </w:r>
+      <w:r>
+        <w:tab/>
+      </w:r>
+      <w:r>
+        <w:tab/>
+        <w:t>&lt;div class="staff-name"&gt;David Graham&lt;/div&gt;</w:t>
+      </w:r>
+    </w:p>
+    <w:p>
+      <w:r>
+        <w:tab/>
+      </w:r>
+      <w:r>
+        <w:tab/>
+      </w:r>
+      <w:r>
+        <w:tab/>
+      </w:r>
+      <w:r>
+        <w:tab/>
+      </w:r>
+      <w:r>
+        <w:tab/>
+      </w:r>
+      <w:r>
+        <w:tab/>
+      </w:r>
+      <w:r>
+        <w:tab/>
+      </w:r>
+      <w:r>
+        <w:tab/>
+      </w:r>
+      <w:r>
+        <w:tab/>
+      </w:r>
+      <w:r>
+        <w:tab/>
+      </w:r>
+      <w:r>
+        <w:tab/>
+      </w:r>
+      <w:r>
+        <w:tab/>
+      </w:r>
+      <w:r>
+        <w:tab/>
+        <w:t>&lt;div class="staff-title"&gt;President and CEO&lt;/div&gt;</w:t>
+      </w:r>
+    </w:p>
+    <w:p>
+      <w:r>
+        <w:tab/>
+      </w:r>
+      <w:r>
+        <w:tab/>
+      </w:r>
+      <w:r>
+        <w:tab/>
+      </w:r>
+      <w:r>
+        <w:tab/>
+      </w:r>
+      <w:r>
+        <w:tab/>
+      </w:r>
+      <w:r>
+        <w:tab/>
+      </w:r>
+      <w:r>
+        <w:tab/>
+      </w:r>
+      <w:r>
+        <w:tab/>
+      </w:r>
+      <w:r>
+        <w:tab/>
+      </w:r>
+      <w:r>
+        <w:tab/>
+      </w:r>
+      <w:r>
+        <w:tab/>
+        <w:t>&lt;/div&gt;</w:t>
+      </w:r>
+    </w:p>
+    <w:p>
+      <w:r>
+        <w:tab/>
+      </w:r>
+      <w:r>
+        <w:tab/>
+      </w:r>
+      <w:r>
+        <w:tab/>
+      </w:r>
+      <w:r>
+        <w:tab/>
+        <w:t>&lt;/div&gt;</w:t>
+      </w:r>
+    </w:p>
     <w:p>
       <w:pPr>
         <w:rPr>
@@ -82,25 +339,250 @@
           <w:b/>
           <w:bCs/>
         </w:rPr>
-        <w:t>CEO element</w:t>
-      </w:r>
-    </w:p>
-    <w:p/>
-    <w:p>
-      <w:pPr>
-        <w:rPr>
-          <w:b/>
-          <w:bCs/>
-        </w:rPr>
-      </w:pPr>
-      <w:r>
-        <w:rPr>
-          <w:b/>
-          <w:bCs/>
-        </w:rPr>
-        <w:t>Quick test and structure analysis</w:t>
-      </w:r>
-    </w:p>
+        <w:t xml:space="preserve">Quick test </w:t>
+      </w:r>
+    </w:p>
+    <w:tbl>
+      <w:tblPr>
+        <w:tblW w:w="12280" w:type="dxa"/>
+        <w:tblCellSpacing w:w="0" w:type="dxa"/>
+        <w:shd w:val="clear" w:color="auto" w:fill="FFFFFF"/>
+        <w:tblCellMar>
+          <w:left w:w="90" w:type="dxa"/>
+          <w:bottom w:w="120" w:type="dxa"/>
+          <w:right w:w="0" w:type="dxa"/>
+        </w:tblCellMar>
+        <w:tblLook w:val="04A0" w:firstRow="1" w:lastRow="0" w:firstColumn="1" w:lastColumn="0" w:noHBand="0" w:noVBand="1"/>
+      </w:tblPr>
+      <w:tblGrid>
+        <w:gridCol w:w="12280"/>
+      </w:tblGrid>
+      <w:tr>
+        <w:trPr>
+          <w:tblCellSpacing w:w="0" w:type="dxa"/>
+        </w:trPr>
+        <w:tc>
+          <w:tcPr>
+            <w:tcW w:w="0" w:type="auto"/>
+            <w:shd w:val="clear" w:color="auto" w:fill="FFFFFF"/>
+            <w:hideMark/>
+          </w:tcPr>
+          <w:p>
+            <w:r>
+              <w:t>&gt; FAC&lt;-979</w:t>
+            </w:r>
+          </w:p>
+          <w:p>
+            <w:r>
+              <w:lastRenderedPageBreak/>
+              <w:t xml:space="preserve">&gt; </w:t>
+            </w:r>
+            <w:proofErr w:type="spellStart"/>
+            <w:r>
+              <w:t>quick_test</w:t>
+            </w:r>
+            <w:proofErr w:type="spellEnd"/>
+            <w:r>
+              <w:t>(FAC)</w:t>
+            </w:r>
+          </w:p>
+          <w:p>
+            <w:r>
+              <w:t>=== TESTING FAC- 979 ===</w:t>
+            </w:r>
+          </w:p>
+          <w:p>
+            <w:r>
+              <w:t xml:space="preserve">Hospital: TORONTO SCARBOROUGH HEALTH NETWORK </w:t>
+            </w:r>
+          </w:p>
+          <w:p>
+            <w:r>
+              <w:t xml:space="preserve">URL: https://www.shn.ca/about-us/hospital-leadership/ </w:t>
+            </w:r>
+          </w:p>
+          <w:p>
+            <w:r>
+              <w:t xml:space="preserve">Pattern: </w:t>
+            </w:r>
+            <w:proofErr w:type="spellStart"/>
+            <w:r>
+              <w:t>div_classes</w:t>
+            </w:r>
+            <w:proofErr w:type="spellEnd"/>
+            <w:r>
+              <w:t xml:space="preserve"> </w:t>
+            </w:r>
+          </w:p>
+          <w:p>
+            <w:r>
+              <w:t xml:space="preserve">Expected executives: 14 </w:t>
+            </w:r>
+          </w:p>
+          <w:p>
+            <w:r>
+              <w:t xml:space="preserve">= = = = = = = = = = = = = = = = = = = = = = = = = = = = = = = = = = = = = = = = = = = = = = = = = = = = = = = = = = = = = = = = = = = = = = </w:t>
+            </w:r>
+          </w:p>
+          <w:p/>
+          <w:p>
+            <w:r>
+              <w:t>Scraping...</w:t>
+            </w:r>
+          </w:p>
+          <w:p>
+            <w:r>
+              <w:t xml:space="preserve">Scraping TORONTO SCARBOROUGH HEALTH NETWORK (FAC- 979 ) - Pattern: </w:t>
+            </w:r>
+            <w:proofErr w:type="spellStart"/>
+            <w:r>
+              <w:t>div_classes</w:t>
+            </w:r>
+            <w:proofErr w:type="spellEnd"/>
+            <w:r>
+              <w:t xml:space="preserve"> </w:t>
+            </w:r>
+          </w:p>
+          <w:p>
+            <w:r>
+              <w:t xml:space="preserve">  Robots.txt: allowed - No matching disallow rules - allowed </w:t>
+            </w:r>
+          </w:p>
+          <w:p>
+            <w:r>
+              <w:t>DEBUG: Found 0 containers</w:t>
+            </w:r>
+          </w:p>
+          <w:p>
+            <w:r>
+              <w:t xml:space="preserve">DEBUG: Total pairs found: 0 </w:t>
+            </w:r>
+          </w:p>
+          <w:p>
+            <w:r>
+              <w:t xml:space="preserve">  No executives found</w:t>
+            </w:r>
+          </w:p>
+          <w:p/>
+          <w:p>
+            <w:r>
+              <w:t>=== RESULTS ===</w:t>
+            </w:r>
+          </w:p>
+          <w:p>
+            <w:r>
+              <w:rPr>
+                <w:rFonts w:ascii="Segoe UI Symbol" w:hAnsi="Segoe UI Symbol" w:cs="Segoe UI Symbol"/>
+              </w:rPr>
+              <w:t>✗</w:t>
+            </w:r>
+            <w:r>
+              <w:t xml:space="preserve"> FAILED: No executives found</w:t>
+            </w:r>
+          </w:p>
+          <w:p/>
+          <w:p>
+            <w:r>
+              <w:t>Troubleshooting suggestions:</w:t>
+            </w:r>
+          </w:p>
+          <w:p>
+            <w:r>
+              <w:t>1. Check if URL is accessible</w:t>
+            </w:r>
+          </w:p>
+          <w:p>
+            <w:r>
+              <w:t>2. Verify pattern matches HTML structure</w:t>
+            </w:r>
+          </w:p>
+          <w:p>
+            <w:r>
+              <w:t xml:space="preserve">3. Use </w:t>
+            </w:r>
+            <w:proofErr w:type="spellStart"/>
+            <w:r>
+              <w:t>helper$analyze_hospital_structure</w:t>
+            </w:r>
+            <w:proofErr w:type="spellEnd"/>
+            <w:r>
+              <w:t>( 979 , 'name', '</w:t>
+            </w:r>
+            <w:proofErr w:type="spellStart"/>
+            <w:r>
+              <w:t>url</w:t>
+            </w:r>
+            <w:proofErr w:type="spellEnd"/>
+            <w:r>
+              <w:t>') for details</w:t>
+            </w:r>
+          </w:p>
+          <w:p>
+            <w:r>
+              <w:t xml:space="preserve">= = = = = = = = = = = = = = = = = = = = = = = = = = = = = = = = = = = = = = = = = = = = = = = = = = = = = = = = = = = = = = = = = = = = = = </w:t>
+            </w:r>
+          </w:p>
+          <w:p/>
+        </w:tc>
+      </w:tr>
+      <w:tr>
+        <w:trPr>
+          <w:tblCellSpacing w:w="0" w:type="dxa"/>
+        </w:trPr>
+        <w:tc>
+          <w:tcPr>
+            <w:tcW w:w="0" w:type="auto"/>
+            <w:shd w:val="clear" w:color="auto" w:fill="FFFFFF"/>
+            <w:hideMark/>
+          </w:tcPr>
+          <w:p/>
+        </w:tc>
+      </w:tr>
+      <w:tr>
+        <w:trPr>
+          <w:tblCellSpacing w:w="0" w:type="dxa"/>
+        </w:trPr>
+        <w:tc>
+          <w:tcPr>
+            <w:tcW w:w="0" w:type="auto"/>
+            <w:shd w:val="clear" w:color="auto" w:fill="FFFFFF"/>
+            <w:hideMark/>
+          </w:tcPr>
+          <w:tbl>
+            <w:tblPr>
+              <w:tblW w:w="12190" w:type="dxa"/>
+              <w:tblCellSpacing w:w="0" w:type="dxa"/>
+              <w:tblCellMar>
+                <w:left w:w="0" w:type="dxa"/>
+                <w:right w:w="0" w:type="dxa"/>
+              </w:tblCellMar>
+              <w:tblLook w:val="04A0" w:firstRow="1" w:lastRow="0" w:firstColumn="1" w:lastColumn="0" w:noHBand="0" w:noVBand="1"/>
+            </w:tblPr>
+            <w:tblGrid>
+              <w:gridCol w:w="12190"/>
+            </w:tblGrid>
+            <w:tr>
+              <w:trPr>
+                <w:tblCellSpacing w:w="0" w:type="dxa"/>
+              </w:trPr>
+              <w:tc>
+                <w:tcPr>
+                  <w:tcW w:w="15" w:type="dxa"/>
+                  <w:hideMark/>
+                </w:tcPr>
+                <w:p>
+                  <w:r>
+                    <w:lastRenderedPageBreak/>
+                    <w:t xml:space="preserve">&gt; </w:t>
+                  </w:r>
+                </w:p>
+              </w:tc>
+            </w:tr>
+          </w:tbl>
+          <w:p/>
+        </w:tc>
+      </w:tr>
+    </w:tbl>
     <w:p/>
     <w:sectPr>
       <w:pgSz w:w="12240" w:h="15840"/>
@@ -714,7 +1196,6 @@
   <w:style w:type="character" w:default="1" w:styleId="DefaultParagraphFont">
     <w:name w:val="Default Paragraph Font"/>
     <w:uiPriority w:val="1"/>
-    <w:semiHidden/>
     <w:unhideWhenUsed/>
   </w:style>
   <w:style w:type="table" w:default="1" w:styleId="TableNormal">

</xml_diff>

<commit_message>
debug files for tomorrow
</commit_message>
<xml_diff>
--- a/docs/Debug Template.docx
+++ b/docs/Debug Template.docx
@@ -28,14 +28,7 @@
           <w:b/>
           <w:bCs/>
         </w:rPr>
-        <w:t>8</w:t>
-      </w:r>
-      <w:r>
-        <w:rPr>
-          <w:b/>
-          <w:bCs/>
-        </w:rPr>
-        <w:t>88</w:t>
+        <w:t>fac</w:t>
       </w:r>
     </w:p>
     <w:p>
@@ -54,6 +47,31 @@
       </w:r>
     </w:p>
     <w:p>
+      <w:r>
+        <w:rPr>
+          <w:b/>
+          <w:bCs/>
+        </w:rPr>
+        <w:t xml:space="preserve"> </w:t>
+      </w:r>
+    </w:p>
+    <w:p>
+      <w:pPr>
+        <w:rPr>
+          <w:b/>
+          <w:bCs/>
+        </w:rPr>
+      </w:pPr>
+      <w:r>
+        <w:rPr>
+          <w:b/>
+          <w:bCs/>
+        </w:rPr>
+        <w:t>YAML</w:t>
+      </w:r>
+    </w:p>
+    <w:p/>
+    <w:p>
       <w:pPr>
         <w:rPr>
           <w:b/>
@@ -68,21 +86,51 @@
         <w:t>HTML snippet</w:t>
       </w:r>
     </w:p>
-    <w:p>
-      <w:pPr>
-        <w:rPr>
-          <w:b/>
-          <w:bCs/>
-        </w:rPr>
-      </w:pPr>
-      <w:r>
-        <w:rPr>
-          <w:b/>
-          <w:bCs/>
-        </w:rPr>
-        <w:t xml:space="preserve">Quick test </w:t>
-      </w:r>
-    </w:p>
+    <w:p/>
+    <w:tbl>
+      <w:tblPr>
+        <w:tblW w:w="12455" w:type="dxa"/>
+        <w:tblCellSpacing w:w="0" w:type="dxa"/>
+        <w:shd w:val="clear" w:color="auto" w:fill="FFFFFF"/>
+        <w:tblCellMar>
+          <w:left w:w="90" w:type="dxa"/>
+          <w:bottom w:w="120" w:type="dxa"/>
+          <w:right w:w="0" w:type="dxa"/>
+        </w:tblCellMar>
+        <w:tblLook w:val="04A0" w:firstRow="1" w:lastRow="0" w:firstColumn="1" w:lastColumn="0" w:noHBand="0" w:noVBand="1"/>
+      </w:tblPr>
+      <w:tblGrid>
+        <w:gridCol w:w="12455"/>
+      </w:tblGrid>
+      <w:tr>
+        <w:trPr>
+          <w:tblCellSpacing w:w="0" w:type="dxa"/>
+        </w:trPr>
+        <w:tc>
+          <w:tcPr>
+            <w:tcW w:w="0" w:type="auto"/>
+            <w:shd w:val="clear" w:color="auto" w:fill="FFFFFF"/>
+            <w:hideMark/>
+          </w:tcPr>
+          <w:p>
+            <w:pPr>
+              <w:rPr>
+                <w:b/>
+                <w:bCs/>
+              </w:rPr>
+            </w:pPr>
+            <w:r>
+              <w:rPr>
+                <w:b/>
+                <w:bCs/>
+              </w:rPr>
+              <w:t xml:space="preserve">Quick test </w:t>
+            </w:r>
+          </w:p>
+          <w:p/>
+        </w:tc>
+      </w:tr>
+    </w:tbl>
     <w:p/>
     <w:sectPr>
       <w:pgSz w:w="12240" w:h="15840"/>
@@ -793,6 +841,7 @@
   <w:style w:type="character" w:default="1" w:styleId="DefaultParagraphFont">
     <w:name w:val="Default Paragraph Font"/>
     <w:uiPriority w:val="1"/>
+    <w:semiHidden/>
     <w:unhideWhenUsed/>
   </w:style>
   <w:style w:type="table" w:default="1" w:styleId="TableNormal">

</xml_diff>